<commit_message>
Day 3 Code Changes
sashank
</commit_message>
<xml_diff>
--- a/Data Series/Day 3/HOLs/Data Factory/Automation of ETL & ELT/Azure Data Ecosystem.docx
+++ b/Data Series/Day 3/HOLs/Data Factory/Automation of ETL & ELT/Azure Data Ecosystem.docx
@@ -601,13 +601,42 @@
       </w:r>
     </w:p>
     <w:p>
+      <w:proofErr w:type="gramStart"/>
+      <w:r>
+        <w:t>Note :</w:t>
+      </w:r>
+      <w:proofErr w:type="gramEnd"/>
+      <w:r>
+        <w:t xml:space="preserve"> Change the Table Names by Append with your </w:t>
+      </w:r>
+      <w:proofErr w:type="spellStart"/>
+      <w:r>
+        <w:t>Emp</w:t>
+      </w:r>
+      <w:proofErr w:type="spellEnd"/>
+      <w:r>
+        <w:t xml:space="preserve"> Id : (</w:t>
+      </w:r>
+      <w:proofErr w:type="spellStart"/>
+      <w:r>
+        <w:t>TableName_EmpId</w:t>
+      </w:r>
+      <w:proofErr w:type="spellEnd"/>
+      <w:r>
+        <w:t>)</w:t>
+      </w:r>
+    </w:p>
+    <w:p>
       <w:r>
         <w:t>This table acts as a heart of the whole automation where we keep adding the new files and make the complete ETL automated and without touching the Pipelines.</w:t>
       </w:r>
     </w:p>
     <w:p/>
-    <w:p>
-      <w:r>
+    <w:p/>
+    <w:p/>
+    <w:p>
+      <w:r>
+        <w:lastRenderedPageBreak/>
         <w:t xml:space="preserve">Creating Required </w:t>
       </w:r>
       <w:r>
@@ -650,7 +679,6 @@
         </w:numPr>
       </w:pPr>
       <w:r>
-        <w:lastRenderedPageBreak/>
         <w:t xml:space="preserve">Once all the basic steps are done as above, we can concentrate on data movement automation. </w:t>
       </w:r>
     </w:p>
@@ -865,6 +893,7 @@
         <w:pStyle w:val="ListParagraph"/>
       </w:pPr>
       <w:r>
+        <w:lastRenderedPageBreak/>
         <w:t xml:space="preserve">Create a </w:t>
       </w:r>
       <w:r>
@@ -876,18 +905,13 @@
       <w:r>
         <w:t xml:space="preserve">as </w:t>
       </w:r>
-      <w:bookmarkStart w:id="0" w:name="_GoBack"/>
       <w:proofErr w:type="spellStart"/>
       <w:r>
         <w:t>barcelona</w:t>
       </w:r>
       <w:proofErr w:type="spellEnd"/>
       <w:r>
-        <w:t xml:space="preserve"> </w:t>
-      </w:r>
-      <w:bookmarkEnd w:id="0"/>
-      <w:r>
-        <w:t xml:space="preserve">and upload the </w:t>
+        <w:t xml:space="preserve"> and upload the </w:t>
       </w:r>
       <w:r>
         <w:t xml:space="preserve">all 5 files </w:t>
@@ -910,7 +934,6 @@
         </w:numPr>
       </w:pPr>
       <w:r>
-        <w:lastRenderedPageBreak/>
         <w:t>Make sure the prerequisites have been completed for connecting Data Lake with Data Factory in the document provided in prerequisites folder.</w:t>
       </w:r>
     </w:p>
@@ -1058,6 +1081,7 @@
         <w:rPr>
           <w:noProof/>
         </w:rPr>
+        <w:lastRenderedPageBreak/>
         <w:drawing>
           <wp:inline distT="0" distB="0" distL="0" distR="0" wp14:anchorId="2D17503C" wp14:editId="2B62C1BF">
             <wp:extent cx="4615318" cy="2847807"/>
@@ -1115,7 +1139,6 @@
         </w:numPr>
       </w:pPr>
       <w:r>
-        <w:lastRenderedPageBreak/>
         <w:t xml:space="preserve">Create </w:t>
       </w:r>
       <w:r>
@@ -1272,6 +1295,46 @@
       <w:pPr>
         <w:pStyle w:val="ListParagraph"/>
         <w:rPr>
+          <w:b/>
+          <w:i/>
+          <w:color w:val="FF0000"/>
+          <w:sz w:val="28"/>
+        </w:rPr>
+      </w:pPr>
+      <w:r>
+        <w:rPr>
+          <w:b/>
+          <w:i/>
+          <w:color w:val="FF0000"/>
+          <w:sz w:val="28"/>
+        </w:rPr>
+        <w:t xml:space="preserve">'123' as </w:t>
+      </w:r>
+      <w:proofErr w:type="spellStart"/>
+      <w:r>
+        <w:rPr>
+          <w:b/>
+          <w:i/>
+          <w:color w:val="FF0000"/>
+          <w:sz w:val="28"/>
+        </w:rPr>
+        <w:t>EmpId</w:t>
+      </w:r>
+      <w:proofErr w:type="spellEnd"/>
+      <w:r>
+        <w:rPr>
+          <w:b/>
+          <w:i/>
+          <w:color w:val="FF0000"/>
+          <w:sz w:val="28"/>
+        </w:rPr>
+        <w:t>,</w:t>
+      </w:r>
+    </w:p>
+    <w:p>
+      <w:pPr>
+        <w:pStyle w:val="ListParagraph"/>
+        <w:rPr>
           <w:color w:val="FF0000"/>
           <w:sz w:val="22"/>
         </w:rPr>
@@ -1282,6 +1345,7 @@
           <w:color w:val="FF0000"/>
           <w:sz w:val="22"/>
         </w:rPr>
+        <w:lastRenderedPageBreak/>
         <w:t>Load,cast</w:t>
       </w:r>
       <w:proofErr w:type="spellEnd"/>
@@ -1484,7 +1548,6 @@
         <w:rPr>
           <w:color w:val="000000" w:themeColor="text1"/>
         </w:rPr>
-        <w:lastRenderedPageBreak/>
         <w:t xml:space="preserve">Click on preview data button next to +New link. It should show the </w:t>
       </w:r>
       <w:proofErr w:type="spellStart"/>
@@ -1684,6 +1747,7 @@
           <w:color w:val="FF0000"/>
           <w:highlight w:val="yellow"/>
         </w:rPr>
+        <w:lastRenderedPageBreak/>
         <w:t xml:space="preserve">Copy Activity </w:t>
       </w:r>
       <w:proofErr w:type="gramStart"/>
@@ -1860,7 +1924,6 @@
           <w:noProof/>
           <w:color w:val="000000" w:themeColor="text1"/>
         </w:rPr>
-        <w:lastRenderedPageBreak/>
         <w:drawing>
           <wp:inline distT="0" distB="0" distL="0" distR="0" wp14:anchorId="6602659E" wp14:editId="1D2B4C3E">
             <wp:extent cx="5450205" cy="2564130"/>
@@ -2009,6 +2072,7 @@
           <w:noProof/>
           <w:color w:val="000000" w:themeColor="text1"/>
         </w:rPr>
+        <w:lastRenderedPageBreak/>
         <w:drawing>
           <wp:inline distT="0" distB="0" distL="0" distR="0" wp14:anchorId="2787BBE3" wp14:editId="5FD64EF2">
             <wp:extent cx="5450205" cy="2564130"/>
@@ -2259,38 +2323,31 @@
           <w:color w:val="000000" w:themeColor="text1"/>
           <w:highlight w:val="yellow"/>
         </w:rPr>
-        <w:t>(item(</w:t>
-      </w:r>
-      <w:proofErr w:type="gramStart"/>
+        <w:t>(item().</w:t>
+      </w:r>
+      <w:proofErr w:type="spellStart"/>
       <w:r>
         <w:rPr>
           <w:color w:val="000000" w:themeColor="text1"/>
           <w:highlight w:val="yellow"/>
         </w:rPr>
-        <w:t>).FileName</w:t>
-      </w:r>
-      <w:proofErr w:type="gramEnd"/>
+        <w:t>FileName</w:t>
+      </w:r>
+      <w:proofErr w:type="spellEnd"/>
       <w:r>
         <w:rPr>
           <w:color w:val="000000" w:themeColor="text1"/>
           <w:highlight w:val="yellow"/>
         </w:rPr>
-        <w:t>,'.csv')</w:t>
-      </w:r>
-    </w:p>
-    <w:p>
-      <w:pPr>
-        <w:pStyle w:val="ListParagraph"/>
-        <w:rPr>
-          <w:color w:val="000000" w:themeColor="text1"/>
-        </w:rPr>
-      </w:pPr>
+        <w:t>,'_',item().EmpId,'.csv')</w:t>
+      </w:r>
+      <w:bookmarkStart w:id="0" w:name="_GoBack"/>
+      <w:bookmarkEnd w:id="0"/>
       <w:r>
         <w:rPr>
           <w:noProof/>
           <w:color w:val="000000" w:themeColor="text1"/>
         </w:rPr>
-        <w:lastRenderedPageBreak/>
         <w:drawing>
           <wp:inline distT="0" distB="0" distL="0" distR="0" wp14:anchorId="3EE23219" wp14:editId="1417AE91">
             <wp:extent cx="5450205" cy="2564130"/>
@@ -2386,6 +2443,7 @@
           <w:noProof/>
           <w:color w:val="000000" w:themeColor="text1"/>
         </w:rPr>
+        <w:lastRenderedPageBreak/>
         <w:drawing>
           <wp:inline distT="0" distB="0" distL="0" distR="0" wp14:anchorId="19BA98CD" wp14:editId="40F49AC0">
             <wp:extent cx="3108960" cy="1928113"/>
@@ -2507,7 +2565,6 @@
         <w:rPr>
           <w:color w:val="000000" w:themeColor="text1"/>
         </w:rPr>
-        <w:lastRenderedPageBreak/>
         <w:t xml:space="preserve">Publish the pipeline and trigger the flow to confirm if the flow is as expected . This will take the data file from Blob and copy it into the Data Lake . </w:t>
       </w:r>
     </w:p>
@@ -2592,6 +2649,7 @@
           <w:noProof/>
           <w:color w:val="000000" w:themeColor="text1"/>
         </w:rPr>
+        <w:lastRenderedPageBreak/>
         <w:drawing>
           <wp:inline distT="0" distB="0" distL="0" distR="0" wp14:anchorId="126E737B" wp14:editId="71772E4B">
             <wp:extent cx="2107095" cy="1894686"/>
@@ -2702,7 +2760,6 @@
           <w:noProof/>
           <w:color w:val="000000" w:themeColor="text1"/>
         </w:rPr>
-        <w:lastRenderedPageBreak/>
         <w:drawing>
           <wp:inline distT="0" distB="0" distL="0" distR="0" wp14:anchorId="68EDCE86" wp14:editId="06FAB835">
             <wp:extent cx="5450205" cy="2302510"/>

</xml_diff>